<commit_message>
Pequeñas correcciones en el plan de sistemas
</commit_message>
<xml_diff>
--- a/doc/Plan de Sistemas.docx
+++ b/doc/Plan de Sistemas.docx
@@ -1,6 +1,6 @@
 
 <file path=word/document.xml><?xml version="1.0" encoding="utf-8"?>
-<w:document xmlns:wpc="http://schemas.microsoft.com/office/word/2010/wordprocessingCanvas" xmlns:cx="http://schemas.microsoft.com/office/drawing/2014/chartex" xmlns:cx1="http://schemas.microsoft.com/office/drawing/2015/9/8/chartex" xmlns:cx2="http://schemas.microsoft.com/office/drawing/2015/10/21/chartex" xmlns:cx3="http://schemas.microsoft.com/office/drawing/2016/5/9/chartex" xmlns:cx4="http://schemas.microsoft.com/office/drawing/2016/5/10/chartex" xmlns:cx5="http://schemas.microsoft.com/office/drawing/2016/5/11/chartex" xmlns:cx6="http://schemas.microsoft.com/office/drawing/2016/5/12/chartex" xmlns:cx7="http://schemas.microsoft.com/office/drawing/2016/5/13/chartex" xmlns:cx8="http://schemas.microsoft.com/office/drawing/2016/5/14/chartex" xmlns:mc="http://schemas.openxmlformats.org/markup-compatibility/2006" xmlns:aink="http://schemas.microsoft.com/office/drawing/2016/ink" xmlns:am3d="http://schemas.microsoft.com/office/drawing/2017/model3d" xmlns:o="urn:schemas-microsoft-com:office:office" xmlns:r="http://schemas.openxmlformats.org/officeDocument/2006/relationships" xmlns:m="http://schemas.openxmlformats.org/officeDocument/2006/math" xmlns:v="urn:schemas-microsoft-com:vml" xmlns:wp14="http://schemas.microsoft.com/office/word/2010/wordprocessingDrawing" xmlns:wp="http://schemas.openxmlformats.org/drawingml/2006/wordprocessingDrawing" xmlns:w10="urn:schemas-microsoft-com:office:word" xmlns:w="http://schemas.openxmlformats.org/wordprocessingml/2006/main" xmlns:w14="http://schemas.microsoft.com/office/word/2010/wordml" xmlns:w15="http://schemas.microsoft.com/office/word/2012/wordml" xmlns:w16cex="http://schemas.microsoft.com/office/word/2018/wordml/cex" xmlns:w16cid="http://schemas.microsoft.com/office/word/2016/wordml/cid" xmlns:w16="http://schemas.microsoft.com/office/word/2018/wordml" xmlns:w16se="http://schemas.microsoft.com/office/word/2015/wordml/symex" xmlns:wpg="http://schemas.microsoft.com/office/word/2010/wordprocessingGroup" xmlns:wpi="http://schemas.microsoft.com/office/word/2010/wordprocessingInk" xmlns:wne="http://schemas.microsoft.com/office/word/2006/wordml" xmlns:wps="http://schemas.microsoft.com/office/word/2010/wordprocessingShape" mc:Ignorable="w14 w15 w16se w16cid w16 w16cex wp14">
+<w:document xmlns:wpc="http://schemas.microsoft.com/office/word/2010/wordprocessingCanvas" xmlns:cx="http://schemas.microsoft.com/office/drawing/2014/chartex" xmlns:cx1="http://schemas.microsoft.com/office/drawing/2015/9/8/chartex" xmlns:cx2="http://schemas.microsoft.com/office/drawing/2015/10/21/chartex" xmlns:cx3="http://schemas.microsoft.com/office/drawing/2016/5/9/chartex" xmlns:cx4="http://schemas.microsoft.com/office/drawing/2016/5/10/chartex" xmlns:cx5="http://schemas.microsoft.com/office/drawing/2016/5/11/chartex" xmlns:cx6="http://schemas.microsoft.com/office/drawing/2016/5/12/chartex" xmlns:cx7="http://schemas.microsoft.com/office/drawing/2016/5/13/chartex" xmlns:cx8="http://schemas.microsoft.com/office/drawing/2016/5/14/chartex" xmlns:mc="http://schemas.openxmlformats.org/markup-compatibility/2006" xmlns:aink="http://schemas.microsoft.com/office/drawing/2016/ink" xmlns:am3d="http://schemas.microsoft.com/office/drawing/2017/model3d" xmlns:o="urn:schemas-microsoft-com:office:office" xmlns:r="http://schemas.openxmlformats.org/officeDocument/2006/relationships" xmlns:m="http://schemas.openxmlformats.org/officeDocument/2006/math" xmlns:v="urn:schemas-microsoft-com:vml" xmlns:wp14="http://schemas.microsoft.com/office/word/2010/wordprocessingDrawing" xmlns:wp="http://schemas.openxmlformats.org/drawingml/2006/wordprocessingDrawing" xmlns:w10="urn:schemas-microsoft-com:office:word" xmlns:w="http://schemas.openxmlformats.org/wordprocessingml/2006/main" xmlns:w14="http://schemas.microsoft.com/office/word/2010/wordml" xmlns:w15="http://schemas.microsoft.com/office/word/2012/wordml" xmlns:w16cid="http://schemas.microsoft.com/office/word/2016/wordml/cid" xmlns:w16se="http://schemas.microsoft.com/office/word/2015/wordml/symex" xmlns:wpg="http://schemas.microsoft.com/office/word/2010/wordprocessingGroup" xmlns:wpi="http://schemas.microsoft.com/office/word/2010/wordprocessingInk" xmlns:wne="http://schemas.microsoft.com/office/word/2006/wordml" xmlns:wps="http://schemas.microsoft.com/office/word/2010/wordprocessingShape" mc:Ignorable="w14 w15 w16se w16cid wp14">
   <w:body>
     <w:p>
       <w:pPr>
@@ -17,7 +17,15 @@
       </w:pPr>
       <w:r>
         <w:tab/>
-        <w:t>Se pretende definir la arquitectura necesaria para que la aplicación EventPlanner pueda prestar su servicio web a cualquier usuario.</w:t>
+        <w:t xml:space="preserve">Se pretende definir la arquitectura necesaria para que la aplicación </w:t>
+      </w:r>
+      <w:proofErr w:type="spellStart"/>
+      <w:r>
+        <w:t>EventPlanner</w:t>
+      </w:r>
+      <w:proofErr w:type="spellEnd"/>
+      <w:r>
+        <w:t xml:space="preserve"> pueda prestar su servicio web a cualquier usuario.</w:t>
       </w:r>
     </w:p>
     <w:p>
@@ -43,8 +51,17 @@
           <w:b/>
           <w:bCs/>
         </w:rPr>
-        <w:t>Amazon Web Services</w:t>
-      </w:r>
+        <w:t xml:space="preserve">Amazon Web </w:t>
+      </w:r>
+      <w:proofErr w:type="spellStart"/>
+      <w:r>
+        <w:rPr>
+          <w:b/>
+          <w:bCs/>
+        </w:rPr>
+        <w:t>Services</w:t>
+      </w:r>
+      <w:proofErr w:type="spellEnd"/>
       <w:r>
         <w:t xml:space="preserve"> (AWS): por medio de la contratación de una serie de servicios en línea que conformen una Cloud privada.</w:t>
       </w:r>
@@ -166,8 +183,13 @@
           <w:numId w:val="3"/>
         </w:numPr>
       </w:pPr>
-      <w:r>
-        <w:t xml:space="preserve">Route 53: servicio web DNS escalable y de alta disponibilidad en la nube. </w:t>
+      <w:proofErr w:type="spellStart"/>
+      <w:r>
+        <w:t>Route</w:t>
+      </w:r>
+      <w:proofErr w:type="spellEnd"/>
+      <w:r>
+        <w:t xml:space="preserve"> 53: servicio web DNS escalable y de alta disponibilidad en la nube. </w:t>
       </w:r>
     </w:p>
     <w:p>
@@ -196,8 +218,13 @@
           <w:numId w:val="3"/>
         </w:numPr>
       </w:pPr>
-      <w:r>
-        <w:t>CloudFront: permite servir el cliente web.</w:t>
+      <w:proofErr w:type="spellStart"/>
+      <w:r>
+        <w:t>CloudFront</w:t>
+      </w:r>
+      <w:proofErr w:type="spellEnd"/>
+      <w:r>
+        <w:t>: permite servir el cliente web.</w:t>
       </w:r>
     </w:p>
     <w:p>
@@ -318,7 +345,23 @@
         </w:numPr>
       </w:pPr>
       <w:r>
-        <w:t>2 balanceadores de carga (Elastic Load Balancing) para distribuir las peticiones tanto a la API como a la BD de forma eficiente.</w:t>
+        <w:t>2 balanceadores de carga (</w:t>
+      </w:r>
+      <w:proofErr w:type="spellStart"/>
+      <w:r>
+        <w:t>Elastic</w:t>
+      </w:r>
+      <w:proofErr w:type="spellEnd"/>
+      <w:r>
+        <w:t xml:space="preserve"> Load </w:t>
+      </w:r>
+      <w:proofErr w:type="spellStart"/>
+      <w:r>
+        <w:t>Balancing</w:t>
+      </w:r>
+      <w:proofErr w:type="spellEnd"/>
+      <w:r>
+        <w:t>) para distribuir las peticiones tanto a la API como a la BD de forma eficiente.</w:t>
       </w:r>
     </w:p>
     <w:p>
@@ -441,8 +484,13 @@
       <w:pPr>
         <w:ind w:left="708"/>
       </w:pPr>
-      <w:r>
-        <w:t>La arquitectura final a desplegar en AWS puede visualizarse en el siguiente diagrama:</w:t>
+      <w:proofErr w:type="gramStart"/>
+      <w:r>
+        <w:t>La arquitectura final a desplegar</w:t>
+      </w:r>
+      <w:proofErr w:type="gramEnd"/>
+      <w:r>
+        <w:t xml:space="preserve"> en AWS puede visualizarse en el siguiente diagrama:</w:t>
       </w:r>
     </w:p>
     <w:p>
@@ -522,27 +570,14 @@
       <w:r>
         <w:t xml:space="preserve">Ilustración </w:t>
       </w:r>
-      <w:r>
-        <w:fldChar w:fldCharType="begin"/>
-      </w:r>
-      <w:r>
-        <w:instrText xml:space="preserve"> SEQ Ilustración \* ARABIC </w:instrText>
-      </w:r>
-      <w:r>
-        <w:fldChar w:fldCharType="separate"/>
-      </w:r>
-      <w:r>
-        <w:rPr>
-          <w:noProof/>
-        </w:rPr>
-        <w:t>1</w:t>
-      </w:r>
-      <w:r>
-        <w:rPr>
-          <w:noProof/>
-        </w:rPr>
-        <w:fldChar w:fldCharType="end"/>
-      </w:r>
+      <w:fldSimple w:instr=" SEQ Ilustración \* ARABIC ">
+        <w:r>
+          <w:rPr>
+            <w:noProof/>
+          </w:rPr>
+          <w:t>1</w:t>
+        </w:r>
+      </w:fldSimple>
       <w:r>
         <w:t xml:space="preserve"> Arquitectura en AWS</w:t>
       </w:r>
@@ -588,7 +623,15 @@
         <w:jc w:val="both"/>
       </w:pPr>
       <w:r>
-        <w:t>HPE ProLiant DL20 G10</w:t>
+        <w:t xml:space="preserve">HPE </w:t>
+      </w:r>
+      <w:proofErr w:type="spellStart"/>
+      <w:r>
+        <w:t>ProLiant</w:t>
+      </w:r>
+      <w:proofErr w:type="spellEnd"/>
+      <w:r>
+        <w:t xml:space="preserve"> DL20 G10</w:t>
       </w:r>
       <w:r>
         <w:t>:</w:t>
@@ -604,7 +647,13 @@
         <w:jc w:val="both"/>
       </w:pPr>
       <w:r>
-        <w:t>Cuenta con procesador Intel Zeon E-2134.</w:t>
+        <w:t xml:space="preserve">Cuenta con procesador Intel </w:t>
+      </w:r>
+      <w:r>
+        <w:t>X</w:t>
+      </w:r>
+      <w:r>
+        <w:t>eon E-2134.</w:t>
       </w:r>
     </w:p>
     <w:p>
@@ -647,10 +696,15 @@
         <w:jc w:val="both"/>
       </w:pPr>
       <w:r>
-        <w:t>NETGEAR ReadyNAS 2304</w:t>
-      </w:r>
-      <w:r>
-        <w:t>:</w:t>
+        <w:t xml:space="preserve">NETGEAR </w:t>
+      </w:r>
+      <w:proofErr w:type="spellStart"/>
+      <w:r>
+        <w:t>ReadyNAS</w:t>
+      </w:r>
+      <w:proofErr w:type="spellEnd"/>
+      <w:r>
+        <w:t xml:space="preserve"> 2304:</w:t>
       </w:r>
     </w:p>
     <w:p>
@@ -708,11 +762,13 @@
         </w:numPr>
         <w:jc w:val="both"/>
       </w:pPr>
-      <w:r>
-        <w:t>Vaseky 2.5’’ SATA 3 III SSD MLC</w:t>
-      </w:r>
-      <w:r>
-        <w:t>:</w:t>
+      <w:proofErr w:type="spellStart"/>
+      <w:r>
+        <w:t>Vaseky</w:t>
+      </w:r>
+      <w:proofErr w:type="spellEnd"/>
+      <w:r>
+        <w:t xml:space="preserve"> 2.5’’ SATA 3 III SSD MLC:</w:t>
       </w:r>
     </w:p>
     <w:p>
@@ -779,129 +835,133 @@
         <w:rPr>
           <w:lang w:val="en-US"/>
         </w:rPr>
-        <w:t>outer</w:t>
-      </w:r>
-      <w:r>
+        <w:t>outer:</w:t>
+      </w:r>
+    </w:p>
+    <w:p>
+      <w:pPr>
+        <w:pStyle w:val="Prrafodelista"/>
+        <w:numPr>
+          <w:ilvl w:val="1"/>
+          <w:numId w:val="9"/>
+        </w:numPr>
+        <w:jc w:val="both"/>
+      </w:pPr>
+      <w:proofErr w:type="spellStart"/>
+      <w:r>
+        <w:t>Router</w:t>
+      </w:r>
+      <w:proofErr w:type="spellEnd"/>
+      <w:r>
+        <w:t xml:space="preserve"> NAT para configuración d</w:t>
+      </w:r>
+      <w:r>
+        <w:t>e VPN.</w:t>
+      </w:r>
+    </w:p>
+    <w:p>
+      <w:pPr>
+        <w:pStyle w:val="Prrafodelista"/>
+        <w:numPr>
+          <w:ilvl w:val="1"/>
+          <w:numId w:val="9"/>
+        </w:numPr>
+        <w:jc w:val="both"/>
+      </w:pPr>
+      <w:r>
+        <w:t>4 puertos WAN y 4 puertos L</w:t>
+      </w:r>
+      <w:r>
+        <w:t>AN.</w:t>
+      </w:r>
+    </w:p>
+    <w:p>
+      <w:pPr>
+        <w:pStyle w:val="Prrafodelista"/>
+        <w:numPr>
+          <w:ilvl w:val="1"/>
+          <w:numId w:val="9"/>
+        </w:numPr>
+        <w:jc w:val="both"/>
+      </w:pPr>
+      <w:r>
+        <w:t>Balanceador de carga.</w:t>
+      </w:r>
+    </w:p>
+    <w:p>
+      <w:pPr>
+        <w:pStyle w:val="Prrafodelista"/>
+        <w:numPr>
+          <w:ilvl w:val="1"/>
+          <w:numId w:val="9"/>
+        </w:numPr>
+        <w:jc w:val="both"/>
+      </w:pPr>
+      <w:r>
+        <w:t>Necesarias 2 unidades.</w:t>
+      </w:r>
+    </w:p>
+    <w:p>
+      <w:pPr>
+        <w:jc w:val="both"/>
+      </w:pPr>
+    </w:p>
+    <w:p>
+      <w:pPr>
+        <w:ind w:firstLine="708"/>
+        <w:jc w:val="both"/>
+      </w:pPr>
+      <w:r>
+        <w:t>Para mejor disposición de los anteriores componentes, en cuanto a orden y también facilidad de transporte, se considera:</w:t>
+      </w:r>
+    </w:p>
+    <w:p>
+      <w:pPr>
+        <w:pStyle w:val="Prrafodelista"/>
+        <w:numPr>
+          <w:ilvl w:val="0"/>
+          <w:numId w:val="10"/>
+        </w:numPr>
+        <w:jc w:val="both"/>
         <w:rPr>
           <w:lang w:val="en-US"/>
         </w:rPr>
-        <w:t>:</w:t>
-      </w:r>
-    </w:p>
-    <w:p>
-      <w:pPr>
-        <w:pStyle w:val="Prrafodelista"/>
-        <w:numPr>
-          <w:ilvl w:val="1"/>
-          <w:numId w:val="9"/>
-        </w:numPr>
-        <w:jc w:val="both"/>
-      </w:pPr>
-      <w:r>
-        <w:t>Router NAT para configuración d</w:t>
-      </w:r>
-      <w:r>
-        <w:t>e VPN.</w:t>
-      </w:r>
-    </w:p>
-    <w:p>
-      <w:pPr>
-        <w:pStyle w:val="Prrafodelista"/>
-        <w:numPr>
-          <w:ilvl w:val="1"/>
-          <w:numId w:val="9"/>
-        </w:numPr>
-        <w:jc w:val="both"/>
-      </w:pPr>
-      <w:r>
-        <w:t>4 puertos WAN y 4 puertos L</w:t>
-      </w:r>
-      <w:r>
-        <w:t>AN.</w:t>
-      </w:r>
-    </w:p>
-    <w:p>
-      <w:pPr>
-        <w:pStyle w:val="Prrafodelista"/>
-        <w:numPr>
-          <w:ilvl w:val="1"/>
-          <w:numId w:val="9"/>
-        </w:numPr>
-        <w:jc w:val="both"/>
-      </w:pPr>
-      <w:r>
-        <w:t>Balanceador de carga.</w:t>
-      </w:r>
-    </w:p>
-    <w:p>
-      <w:pPr>
-        <w:pStyle w:val="Prrafodelista"/>
-        <w:numPr>
-          <w:ilvl w:val="1"/>
-          <w:numId w:val="9"/>
-        </w:numPr>
-        <w:jc w:val="both"/>
-      </w:pPr>
-      <w:r>
-        <w:t>Necesarias 2 unidades.</w:t>
-      </w:r>
-    </w:p>
-    <w:p>
-      <w:pPr>
-        <w:jc w:val="both"/>
-      </w:pPr>
-    </w:p>
-    <w:p>
-      <w:pPr>
-        <w:ind w:firstLine="708"/>
-        <w:jc w:val="both"/>
-      </w:pPr>
-      <w:r>
-        <w:t>Para mejor disposición de los anteriores componentes, en cuanto a orden y también facilidad de transporte, se considera:</w:t>
-      </w:r>
-    </w:p>
-    <w:p>
-      <w:pPr>
-        <w:pStyle w:val="Prrafodelista"/>
-        <w:numPr>
-          <w:ilvl w:val="0"/>
-          <w:numId w:val="10"/>
-        </w:numPr>
-        <w:jc w:val="both"/>
+      </w:pPr>
+      <w:r>
         <w:rPr>
           <w:lang w:val="en-US"/>
         </w:rPr>
-      </w:pPr>
-      <w:r>
+        <w:t>Tripp Lite 18U Wall-Mount Rack Enclosure Cabinet:</w:t>
+      </w:r>
+    </w:p>
+    <w:p>
+      <w:pPr>
+        <w:pStyle w:val="Prrafodelista"/>
+        <w:numPr>
+          <w:ilvl w:val="1"/>
+          <w:numId w:val="10"/>
+        </w:numPr>
+        <w:jc w:val="both"/>
         <w:rPr>
           <w:lang w:val="en-US"/>
         </w:rPr>
-        <w:t>Tripp Lite 18U Wall-Mount Rack Enclosure Cabinet</w:t>
+      </w:pPr>
+      <w:r>
+        <w:t>Armario</w:t>
       </w:r>
       <w:r>
         <w:rPr>
           <w:lang w:val="en-US"/>
         </w:rPr>
-        <w:t>:</w:t>
-      </w:r>
-    </w:p>
-    <w:p>
-      <w:pPr>
-        <w:pStyle w:val="Prrafodelista"/>
-        <w:numPr>
-          <w:ilvl w:val="1"/>
-          <w:numId w:val="10"/>
-        </w:numPr>
-        <w:jc w:val="both"/>
+        <w:t xml:space="preserve"> Rack de 1</w:t>
+      </w:r>
+      <w:bookmarkStart w:id="0" w:name="_GoBack"/>
+      <w:bookmarkEnd w:id="0"/>
+      <w:r>
         <w:rPr>
           <w:lang w:val="en-US"/>
         </w:rPr>
-      </w:pPr>
-      <w:r>
-        <w:rPr>
-          <w:lang w:val="en-US"/>
-        </w:rPr>
-        <w:t>Armario Rack de 18U.</w:t>
+        <w:t>8U.</w:t>
       </w:r>
     </w:p>
     <w:p>
@@ -1041,7 +1101,7 @@
 </file>
 
 <file path=word/numbering.xml><?xml version="1.0" encoding="utf-8"?>
-<w:numbering xmlns:wpc="http://schemas.microsoft.com/office/word/2010/wordprocessingCanvas" xmlns:cx="http://schemas.microsoft.com/office/drawing/2014/chartex" xmlns:cx1="http://schemas.microsoft.com/office/drawing/2015/9/8/chartex" xmlns:cx2="http://schemas.microsoft.com/office/drawing/2015/10/21/chartex" xmlns:cx3="http://schemas.microsoft.com/office/drawing/2016/5/9/chartex" xmlns:cx4="http://schemas.microsoft.com/office/drawing/2016/5/10/chartex" xmlns:cx5="http://schemas.microsoft.com/office/drawing/2016/5/11/chartex" xmlns:cx6="http://schemas.microsoft.com/office/drawing/2016/5/12/chartex" xmlns:cx7="http://schemas.microsoft.com/office/drawing/2016/5/13/chartex" xmlns:cx8="http://schemas.microsoft.com/office/drawing/2016/5/14/chartex" xmlns:mc="http://schemas.openxmlformats.org/markup-compatibility/2006" xmlns:aink="http://schemas.microsoft.com/office/drawing/2016/ink" xmlns:am3d="http://schemas.microsoft.com/office/drawing/2017/model3d" xmlns:o="urn:schemas-microsoft-com:office:office" xmlns:r="http://schemas.openxmlformats.org/officeDocument/2006/relationships" xmlns:m="http://schemas.openxmlformats.org/officeDocument/2006/math" xmlns:v="urn:schemas-microsoft-com:vml" xmlns:wp14="http://schemas.microsoft.com/office/word/2010/wordprocessingDrawing" xmlns:wp="http://schemas.openxmlformats.org/drawingml/2006/wordprocessingDrawing" xmlns:w10="urn:schemas-microsoft-com:office:word" xmlns:w="http://schemas.openxmlformats.org/wordprocessingml/2006/main" xmlns:w14="http://schemas.microsoft.com/office/word/2010/wordml" xmlns:w15="http://schemas.microsoft.com/office/word/2012/wordml" xmlns:w16cex="http://schemas.microsoft.com/office/word/2018/wordml/cex" xmlns:w16cid="http://schemas.microsoft.com/office/word/2016/wordml/cid" xmlns:w16="http://schemas.microsoft.com/office/word/2018/wordml" xmlns:w16se="http://schemas.microsoft.com/office/word/2015/wordml/symex" xmlns:wpg="http://schemas.microsoft.com/office/word/2010/wordprocessingGroup" xmlns:wpi="http://schemas.microsoft.com/office/word/2010/wordprocessingInk" xmlns:wne="http://schemas.microsoft.com/office/word/2006/wordml" xmlns:wps="http://schemas.microsoft.com/office/word/2010/wordprocessingShape" mc:Ignorable="w14 w15 w16se w16cid w16 w16cex wp14">
+<w:numbering xmlns:wpc="http://schemas.microsoft.com/office/word/2010/wordprocessingCanvas" xmlns:cx="http://schemas.microsoft.com/office/drawing/2014/chartex" xmlns:cx1="http://schemas.microsoft.com/office/drawing/2015/9/8/chartex" xmlns:cx2="http://schemas.microsoft.com/office/drawing/2015/10/21/chartex" xmlns:cx3="http://schemas.microsoft.com/office/drawing/2016/5/9/chartex" xmlns:cx4="http://schemas.microsoft.com/office/drawing/2016/5/10/chartex" xmlns:cx5="http://schemas.microsoft.com/office/drawing/2016/5/11/chartex" xmlns:cx6="http://schemas.microsoft.com/office/drawing/2016/5/12/chartex" xmlns:cx7="http://schemas.microsoft.com/office/drawing/2016/5/13/chartex" xmlns:cx8="http://schemas.microsoft.com/office/drawing/2016/5/14/chartex" xmlns:mc="http://schemas.openxmlformats.org/markup-compatibility/2006" xmlns:aink="http://schemas.microsoft.com/office/drawing/2016/ink" xmlns:am3d="http://schemas.microsoft.com/office/drawing/2017/model3d" xmlns:o="urn:schemas-microsoft-com:office:office" xmlns:r="http://schemas.openxmlformats.org/officeDocument/2006/relationships" xmlns:m="http://schemas.openxmlformats.org/officeDocument/2006/math" xmlns:v="urn:schemas-microsoft-com:vml" xmlns:wp14="http://schemas.microsoft.com/office/word/2010/wordprocessingDrawing" xmlns:wp="http://schemas.openxmlformats.org/drawingml/2006/wordprocessingDrawing" xmlns:w10="urn:schemas-microsoft-com:office:word" xmlns:w="http://schemas.openxmlformats.org/wordprocessingml/2006/main" xmlns:w14="http://schemas.microsoft.com/office/word/2010/wordml" xmlns:w15="http://schemas.microsoft.com/office/word/2012/wordml" xmlns:w16cid="http://schemas.microsoft.com/office/word/2016/wordml/cid" xmlns:w16se="http://schemas.microsoft.com/office/word/2015/wordml/symex" xmlns:wpg="http://schemas.microsoft.com/office/word/2010/wordprocessingGroup" xmlns:wpi="http://schemas.microsoft.com/office/word/2010/wordprocessingInk" xmlns:wne="http://schemas.microsoft.com/office/word/2006/wordml" xmlns:wps="http://schemas.microsoft.com/office/word/2010/wordprocessingShape" mc:Ignorable="w14 w15 w16se w16cid wp14">
   <w:abstractNum w:abstractNumId="0" w15:restartNumberingAfterBreak="0">
     <w:nsid w:val="072255C3"/>
     <w:multiLevelType w:val="hybridMultilevel"/>
@@ -2203,7 +2263,7 @@
 </file>
 
 <file path=word/styles.xml><?xml version="1.0" encoding="utf-8"?>
-<w:styles xmlns:mc="http://schemas.openxmlformats.org/markup-compatibility/2006" xmlns:r="http://schemas.openxmlformats.org/officeDocument/2006/relationships" xmlns:w="http://schemas.openxmlformats.org/wordprocessingml/2006/main" xmlns:w14="http://schemas.microsoft.com/office/word/2010/wordml" xmlns:w15="http://schemas.microsoft.com/office/word/2012/wordml" xmlns:w16cex="http://schemas.microsoft.com/office/word/2018/wordml/cex" xmlns:w16cid="http://schemas.microsoft.com/office/word/2016/wordml/cid" xmlns:w16="http://schemas.microsoft.com/office/word/2018/wordml" xmlns:w16se="http://schemas.microsoft.com/office/word/2015/wordml/symex" mc:Ignorable="w14 w15 w16se w16cid w16 w16cex">
+<w:styles xmlns:mc="http://schemas.openxmlformats.org/markup-compatibility/2006" xmlns:r="http://schemas.openxmlformats.org/officeDocument/2006/relationships" xmlns:w="http://schemas.openxmlformats.org/wordprocessingml/2006/main" xmlns:w14="http://schemas.microsoft.com/office/word/2010/wordml" xmlns:w15="http://schemas.microsoft.com/office/word/2012/wordml" xmlns:w16cid="http://schemas.microsoft.com/office/word/2016/wordml/cid" xmlns:w16se="http://schemas.microsoft.com/office/word/2015/wordml/symex" mc:Ignorable="w14 w15 w16se w16cid">
   <w:docDefaults>
     <w:rPrDefault>
       <w:rPr>
@@ -2219,7 +2279,7 @@
       </w:pPr>
     </w:pPrDefault>
   </w:docDefaults>
-  <w:latentStyles w:defLockedState="0" w:defUIPriority="99" w:defSemiHidden="0" w:defUnhideWhenUsed="0" w:defQFormat="0" w:count="376">
+  <w:latentStyles w:defLockedState="0" w:defUIPriority="99" w:defSemiHidden="0" w:defUnhideWhenUsed="0" w:defQFormat="0" w:count="377">
     <w:lsdException w:name="Normal" w:uiPriority="0" w:qFormat="1"/>
     <w:lsdException w:name="heading 1" w:uiPriority="9" w:qFormat="1"/>
     <w:lsdException w:name="heading 2" w:semiHidden="1" w:uiPriority="9" w:unhideWhenUsed="1" w:qFormat="1"/>
@@ -2325,7 +2385,6 @@
     <w:lsdException w:name="HTML Sample" w:semiHidden="1" w:unhideWhenUsed="1"/>
     <w:lsdException w:name="HTML Typewriter" w:semiHidden="1" w:unhideWhenUsed="1"/>
     <w:lsdException w:name="HTML Variable" w:semiHidden="1" w:unhideWhenUsed="1"/>
-    <w:lsdException w:name="Normal Table" w:semiHidden="1" w:unhideWhenUsed="1"/>
     <w:lsdException w:name="annotation subject" w:semiHidden="1" w:unhideWhenUsed="1"/>
     <w:lsdException w:name="No List" w:semiHidden="1" w:unhideWhenUsed="1"/>
     <w:lsdException w:name="Outline List 1" w:semiHidden="1" w:unhideWhenUsed="1"/>
@@ -2372,10 +2431,8 @@
     <w:lsdException w:name="Table Subtle 2" w:semiHidden="1" w:unhideWhenUsed="1"/>
     <w:lsdException w:name="Table Web 1" w:semiHidden="1" w:unhideWhenUsed="1"/>
     <w:lsdException w:name="Table Web 2" w:semiHidden="1" w:unhideWhenUsed="1"/>
-    <w:lsdException w:name="Table Web 3" w:semiHidden="1" w:unhideWhenUsed="1"/>
     <w:lsdException w:name="Balloon Text" w:semiHidden="1" w:unhideWhenUsed="1"/>
     <w:lsdException w:name="Table Grid" w:uiPriority="39"/>
-    <w:lsdException w:name="Table Theme" w:semiHidden="1" w:unhideWhenUsed="1"/>
     <w:lsdException w:name="Placeholder Text" w:semiHidden="1"/>
     <w:lsdException w:name="No Spacing" w:uiPriority="1" w:qFormat="1"/>
     <w:lsdException w:name="Light Shading" w:uiPriority="60"/>
@@ -2596,6 +2653,7 @@
     <w:lsdException w:name="Hashtag" w:semiHidden="1" w:unhideWhenUsed="1"/>
     <w:lsdException w:name="Unresolved Mention" w:semiHidden="1" w:unhideWhenUsed="1"/>
     <w:lsdException w:name="Smart Link" w:semiHidden="1" w:unhideWhenUsed="1"/>
+    <w:lsdException w:name="Smart Link Error" w:semiHidden="1" w:unhideWhenUsed="1"/>
   </w:latentStyles>
   <w:style w:type="paragraph" w:default="1" w:styleId="Normal">
     <w:name w:val="Normal"/>

</xml_diff>